<commit_message>
Updated portfolio document with tech etc. used for this project.
</commit_message>
<xml_diff>
--- a/FreeCodeCampPortfolioDocument.docx
+++ b/FreeCodeCampPortfolioDocument.docx
@@ -17,7 +17,6 @@
           <w:szCs w:val="24"/>
         </w:rPr>
       </w:pPr>
-      <w:proofErr w:type="gramStart"/>
       <w:r>
         <w:rPr>
           <w:rFonts w:ascii="Times New Roman" w:eastAsia="Times New Roman" w:hAnsi="Symbol" w:cs="Times New Roman"/>
@@ -42,18 +41,7 @@
           <w:sz w:val="24"/>
           <w:szCs w:val="24"/>
         </w:rPr>
-        <w:t>User</w:t>
-      </w:r>
-      <w:proofErr w:type="gramEnd"/>
-      <w:r>
-        <w:rPr>
-          <w:rFonts w:ascii="Times New Roman" w:eastAsia="Times New Roman" w:hAnsi="Times New Roman" w:cs="Times New Roman"/>
-          <w:b/>
-          <w:bCs/>
-          <w:sz w:val="24"/>
-          <w:szCs w:val="24"/>
-        </w:rPr>
-        <w:t xml:space="preserve"> Story:</w:t>
+        <w:t>User Story:</w:t>
       </w:r>
       <w:r>
         <w:rPr>
@@ -79,7 +67,7 @@
           <w:sz w:val="24"/>
           <w:szCs w:val="24"/>
         </w:rPr>
-        <w:object w:dxaOrig="405" w:dyaOrig="390">
+        <w:object w:dxaOrig="1440" w:dyaOrig="1440">
           <v:shapetype id="_x0000_t75" coordsize="21600,21600" o:spt="75" o:preferrelative="t" path="m@4@5l@4@11@9@11@9@5xe" filled="f" stroked="f">
             <v:stroke joinstyle="miter"/>
             <v:formulas>
@@ -115,7 +103,6 @@
           <w:szCs w:val="24"/>
         </w:rPr>
       </w:pPr>
-      <w:proofErr w:type="gramStart"/>
       <w:r>
         <w:rPr>
           <w:rFonts w:ascii="Times New Roman" w:eastAsia="Times New Roman" w:hAnsi="Symbol" w:cs="Times New Roman"/>
@@ -140,18 +127,7 @@
           <w:sz w:val="24"/>
           <w:szCs w:val="24"/>
         </w:rPr>
-        <w:t>User</w:t>
-      </w:r>
-      <w:proofErr w:type="gramEnd"/>
-      <w:r>
-        <w:rPr>
-          <w:rFonts w:ascii="Times New Roman" w:eastAsia="Times New Roman" w:hAnsi="Times New Roman" w:cs="Times New Roman"/>
-          <w:b/>
-          <w:bCs/>
-          <w:sz w:val="24"/>
-          <w:szCs w:val="24"/>
-        </w:rPr>
-        <w:t xml:space="preserve"> Story:</w:t>
+        <w:t>User Story:</w:t>
       </w:r>
       <w:r>
         <w:rPr>
@@ -177,7 +153,7 @@
           <w:sz w:val="24"/>
           <w:szCs w:val="24"/>
         </w:rPr>
-        <w:object w:dxaOrig="405" w:dyaOrig="390">
+        <w:object w:dxaOrig="1440" w:dyaOrig="1440">
           <v:shape id="_x0000_i1035" type="#_x0000_t75" style="width:20.25pt;height:19.5pt" o:ole="">
             <v:imagedata r:id="rId4" o:title=""/>
           </v:shape>
@@ -194,7 +170,6 @@
           <w:szCs w:val="24"/>
         </w:rPr>
       </w:pPr>
-      <w:proofErr w:type="gramStart"/>
       <w:r>
         <w:rPr>
           <w:rFonts w:ascii="Times New Roman" w:eastAsia="Times New Roman" w:hAnsi="Symbol" w:cs="Times New Roman"/>
@@ -219,18 +194,7 @@
           <w:sz w:val="24"/>
           <w:szCs w:val="24"/>
         </w:rPr>
-        <w:t>User</w:t>
-      </w:r>
-      <w:proofErr w:type="gramEnd"/>
-      <w:r>
-        <w:rPr>
-          <w:rFonts w:ascii="Times New Roman" w:eastAsia="Times New Roman" w:hAnsi="Times New Roman" w:cs="Times New Roman"/>
-          <w:b/>
-          <w:bCs/>
-          <w:sz w:val="24"/>
-          <w:szCs w:val="24"/>
-        </w:rPr>
-        <w:t xml:space="preserve"> Story:</w:t>
+        <w:t>User Story:</w:t>
       </w:r>
       <w:r>
         <w:rPr>
@@ -256,7 +220,7 @@
           <w:sz w:val="24"/>
           <w:szCs w:val="24"/>
         </w:rPr>
-        <w:object w:dxaOrig="405" w:dyaOrig="390">
+        <w:object w:dxaOrig="1440" w:dyaOrig="1440">
           <v:shape id="_x0000_i1038" type="#_x0000_t75" style="width:20.25pt;height:19.5pt" o:ole="">
             <v:imagedata r:id="rId4" o:title=""/>
           </v:shape>
@@ -273,7 +237,6 @@
           <w:szCs w:val="24"/>
         </w:rPr>
       </w:pPr>
-      <w:proofErr w:type="gramStart"/>
       <w:r>
         <w:rPr>
           <w:rFonts w:ascii="Times New Roman" w:eastAsia="Times New Roman" w:hAnsi="Symbol" w:cs="Times New Roman"/>
@@ -298,18 +261,7 @@
           <w:sz w:val="24"/>
           <w:szCs w:val="24"/>
         </w:rPr>
-        <w:t>User</w:t>
-      </w:r>
-      <w:proofErr w:type="gramEnd"/>
-      <w:r>
-        <w:rPr>
-          <w:rFonts w:ascii="Times New Roman" w:eastAsia="Times New Roman" w:hAnsi="Times New Roman" w:cs="Times New Roman"/>
-          <w:b/>
-          <w:bCs/>
-          <w:sz w:val="24"/>
-          <w:szCs w:val="24"/>
-        </w:rPr>
-        <w:t xml:space="preserve"> Story:</w:t>
+        <w:t>User Story:</w:t>
       </w:r>
       <w:r>
         <w:rPr>
@@ -366,183 +318,271 @@
         <w:t xml:space="preserve">Finally, a way to contact me on the page itself. This would include a contact form and an e-mail at the very least, but would most likely also contain social media links such as my LinkedIn page, as it’s easy for me to use, and is also the choice of many employers. </w:t>
       </w:r>
     </w:p>
-    <w:p>
+    <w:p/>
+    <w:p>
+      <w:r>
+        <w:t>Page contents:</w:t>
+      </w:r>
+    </w:p>
+    <w:p>
+      <w:r>
+        <w:t>Navbar</w:t>
+      </w:r>
+      <w:r>
+        <w:t>&gt;</w:t>
+      </w:r>
+      <w:r>
+        <w:t xml:space="preserve"> (contains links to transport to rest of site)</w:t>
+      </w:r>
+    </w:p>
+    <w:p>
+      <w:r>
+        <w:t>Body</w:t>
+      </w:r>
+      <w:r>
+        <w:t>&gt;</w:t>
+      </w:r>
+    </w:p>
+    <w:p>
+      <w:pPr>
+        <w:ind w:left="720"/>
+      </w:pPr>
+      <w:r>
+        <w:t>About (picture of self + services offere</w:t>
+      </w:r>
+      <w:r>
+        <w:t>d + small details on skills)</w:t>
+      </w:r>
+    </w:p>
+    <w:p>
+      <w:pPr>
+        <w:ind w:left="720"/>
+      </w:pPr>
+      <w:r>
+        <w:lastRenderedPageBreak/>
+        <w:t>[Apply row, use bootstrap columns to section off the information and the picture]</w:t>
+      </w:r>
+    </w:p>
+    <w:p>
+      <w:pPr>
+        <w:ind w:left="720"/>
+      </w:pPr>
+      <w:r>
+        <w:t>Portfolio (tiled pictures with links, click for a pop up window with info?)</w:t>
+      </w:r>
+      <w:r>
+        <w:t xml:space="preserve"> (Maybe change layout and turn it into a bootstrap carousel with clickable links?)</w:t>
+      </w:r>
+    </w:p>
+    <w:p>
+      <w:pPr>
+        <w:ind w:left="720"/>
+      </w:pPr>
+      <w:r>
+        <w:t>[new row, separator from About with a long line? Panel? Make portfolios like individual tiles of pictures, new row for every 3 pieces added. Add a translate function to make the squares showing off the portfolio pieces increase in size on hover. Click to get more info]</w:t>
+      </w:r>
+    </w:p>
+    <w:p>
+      <w:pPr>
+        <w:ind w:left="720"/>
+      </w:pPr>
+      <w:r>
+        <w:t>Skills section (include essentials from the CV here, education, skills etc. and a link to a current CV (hosted on LinkedIn?))</w:t>
+      </w:r>
+    </w:p>
+    <w:p>
+      <w:pPr>
+        <w:ind w:left="720"/>
+      </w:pPr>
+      <w:r>
+        <w:t>Contact (make new email for this?</w:t>
+      </w:r>
+      <w:r>
+        <w:t xml:space="preserve"> Regular contact form, no server dependencies)</w:t>
+      </w:r>
+    </w:p>
+    <w:p>
+      <w:pPr>
+        <w:ind w:left="720"/>
+      </w:pPr>
+      <w:r>
+        <w:t>[new row, separator from Portfolio. Add contact details like a contact form (can I do that without a dedicated e-mail server though?), or just add a new e-mail account to deal with it, add Github when I got it</w:t>
+      </w:r>
+      <w:r>
+        <w:t>. Display contact form left, other info right (2 columns)</w:t>
+      </w:r>
+      <w:r>
+        <w:t>]</w:t>
+      </w:r>
+    </w:p>
+    <w:p>
+      <w:r>
+        <w:t>Footer</w:t>
+      </w:r>
+      <w:r>
+        <w:t>&gt;</w:t>
+      </w:r>
+      <w:r>
+        <w:t xml:space="preserve"> (social media, LinkedIn)</w:t>
+      </w:r>
+    </w:p>
+    <w:p/>
+    <w:p>
+      <w:r>
+        <w:t>Colour choices: Mostly blue (give the website a technical, web service-y kind of feel to it)</w:t>
+      </w:r>
+    </w:p>
+    <w:p/>
+    <w:p>
+      <w:r>
+        <w:t>Technical details:</w:t>
+      </w:r>
+    </w:p>
+    <w:p>
+      <w:r>
+        <w:t>Use the bootstrap grid system to align everything, make sure that everything is wrapped in “container” and responsive both on desktop and mobile.</w:t>
+      </w:r>
+    </w:p>
+    <w:p>
+      <w:r>
+        <w:t>Navbar links just link to the ids of the specific parts of the page.</w:t>
+      </w:r>
+    </w:p>
+    <w:p>
+      <w:r>
+        <w:t>Consider using bootstrap carousel again for the portfolio part of the page?</w:t>
+      </w:r>
+    </w:p>
+    <w:p>
+      <w:r>
+        <w:t>Links open a new page, like the CV link</w:t>
+      </w:r>
+    </w:p>
+    <w:p>
+      <w:r>
+        <w:t>The contact page will use a mix of jQuery and whatnot to have AJAX functionality when sending e-mails (do I need a server?)</w:t>
+      </w:r>
+    </w:p>
+    <w:p/>
+    <w:p>
+      <w:r>
+        <w:t>Tech used:</w:t>
+      </w:r>
+    </w:p>
+    <w:p>
+      <w:r>
+        <w:t>HTML5</w:t>
+      </w:r>
+    </w:p>
+    <w:p>
+      <w:r>
+        <w:t>CSS</w:t>
+      </w:r>
+    </w:p>
+    <w:p>
+      <w:r>
+        <w:t>JavaScript</w:t>
+      </w:r>
+    </w:p>
+    <w:p>
+      <w:r>
+        <w:t>jQuery</w:t>
+      </w:r>
       <w:bookmarkStart w:id="0" w:name="_GoBack"/>
       <w:bookmarkEnd w:id="0"/>
     </w:p>
     <w:p>
       <w:r>
-        <w:t>Page contents:</w:t>
-      </w:r>
-    </w:p>
-    <w:p>
-      <w:proofErr w:type="spellStart"/>
-      <w:r>
-        <w:t>Navbar</w:t>
-      </w:r>
-      <w:proofErr w:type="spellEnd"/>
-      <w:r>
-        <w:t>&gt;</w:t>
-      </w:r>
-      <w:r>
-        <w:t xml:space="preserve"> (contains links to transport to rest of site)</w:t>
-      </w:r>
-    </w:p>
-    <w:p>
-      <w:r>
-        <w:t>Body</w:t>
-      </w:r>
-      <w:r>
-        <w:t>&gt;</w:t>
-      </w:r>
-    </w:p>
-    <w:p>
-      <w:pPr>
-        <w:ind w:left="720"/>
-      </w:pPr>
-      <w:r>
-        <w:t>About (picture of self + services offere</w:t>
-      </w:r>
-      <w:r>
-        <w:t>d + small details on skills)</w:t>
-      </w:r>
-    </w:p>
-    <w:p>
-      <w:pPr>
-        <w:ind w:left="720"/>
-      </w:pPr>
+        <w:t>Git</w:t>
+      </w:r>
+    </w:p>
+    <w:p>
+      <w:r>
+        <w:t>(Atom)</w:t>
+      </w:r>
+      <w:r>
+        <w:t>&gt;Live server, Beautify</w:t>
+      </w:r>
+    </w:p>
+    <w:p>
+      <w:r>
+        <w:t>Node.js</w:t>
+      </w:r>
+    </w:p>
+    <w:p>
+      <w:r>
+        <w:t>Grunt</w:t>
+      </w:r>
+    </w:p>
+    <w:p>
       <w:r>
         <w:lastRenderedPageBreak/>
-        <w:t>[Apply row, use bootstrap columns to section off the information and the picture]</w:t>
-      </w:r>
-    </w:p>
-    <w:p>
-      <w:pPr>
-        <w:ind w:left="720"/>
-      </w:pPr>
-      <w:r>
-        <w:t>Portfolio (tiled pictures with links, click for a pop up window with info?)</w:t>
-      </w:r>
-      <w:r>
-        <w:t xml:space="preserve"> (Maybe change layout and turn it into a bootstrap carousel with clickable links?)</w:t>
-      </w:r>
-    </w:p>
-    <w:p>
-      <w:pPr>
-        <w:ind w:left="720"/>
-      </w:pPr>
-      <w:r>
-        <w:t>[</w:t>
-      </w:r>
-      <w:proofErr w:type="gramStart"/>
-      <w:r>
-        <w:t>new</w:t>
-      </w:r>
-      <w:proofErr w:type="gramEnd"/>
-      <w:r>
-        <w:t xml:space="preserve"> row, separator from About with a long line? Panel? Make portfolios like individual tiles of pictures, new row for every 3 pieces added. Add a translate function to make the squares showing off the portfolio pieces increase in size on hover. Click to get more info]</w:t>
-      </w:r>
-    </w:p>
-    <w:p>
-      <w:pPr>
-        <w:ind w:left="720"/>
-      </w:pPr>
-      <w:r>
-        <w:t>Skills section (include essentials from the CV here, education, skills etc. and a link to a current CV (hosted on LinkedIn?))</w:t>
-      </w:r>
-    </w:p>
-    <w:p>
-      <w:pPr>
-        <w:ind w:left="720"/>
-      </w:pPr>
-      <w:r>
-        <w:t>Contact (make new email for this?</w:t>
-      </w:r>
-      <w:r>
-        <w:t xml:space="preserve"> Regular contact form, no server dependencies)</w:t>
-      </w:r>
-    </w:p>
-    <w:p>
-      <w:pPr>
-        <w:ind w:left="720"/>
-      </w:pPr>
-      <w:r>
-        <w:t>[</w:t>
-      </w:r>
-      <w:proofErr w:type="gramStart"/>
-      <w:r>
-        <w:t>new</w:t>
-      </w:r>
-      <w:proofErr w:type="gramEnd"/>
-      <w:r>
-        <w:t xml:space="preserve"> row, separator from Portfolio. Add contact details like a contact form (can I do that without a dedicated e-mail server though?), or just add a new e-mail account to deal with it, add </w:t>
-      </w:r>
-      <w:proofErr w:type="spellStart"/>
-      <w:r>
-        <w:t>Github</w:t>
-      </w:r>
-      <w:proofErr w:type="spellEnd"/>
-      <w:r>
-        <w:t xml:space="preserve"> when I got it</w:t>
-      </w:r>
-      <w:r>
-        <w:t>. Display contact form left, other info right (2 columns)</w:t>
-      </w:r>
-      <w:r>
-        <w:t>]</w:t>
-      </w:r>
-    </w:p>
-    <w:p>
-      <w:r>
-        <w:t>Footer</w:t>
-      </w:r>
-      <w:r>
-        <w:t>&gt;</w:t>
-      </w:r>
-      <w:r>
-        <w:t xml:space="preserve"> (social media, LinkedIn)</w:t>
+        <w:t>&gt;concat, uglify, Junit, ???</w:t>
+      </w:r>
+      <w:r>
+        <w:t>, Auto prefixer</w:t>
+      </w:r>
+    </w:p>
+    <w:p>
+      <w:r>
+        <w:t>Bootstrap 3</w:t>
+      </w:r>
+    </w:p>
+    <w:p>
+      <w:r>
+        <w:t>SASS</w:t>
       </w:r>
     </w:p>
     <w:p/>
     <w:p>
       <w:r>
-        <w:t>Colour choices: Mostly blue (give the website a technical, web service-y kind of feel to it)</w:t>
+        <w:t>Programs:</w:t>
+      </w:r>
+    </w:p>
+    <w:p>
+      <w:r>
+        <w:t>Atom</w:t>
+      </w:r>
+    </w:p>
+    <w:p>
+      <w:r>
+        <w:t>Notepad++</w:t>
+      </w:r>
+    </w:p>
+    <w:p>
+      <w:r>
+        <w:t>Powershell</w:t>
+      </w:r>
+    </w:p>
+    <w:p>
+      <w:r>
+        <w:t>Pencil</w:t>
       </w:r>
     </w:p>
     <w:p/>
     <w:p>
       <w:r>
-        <w:t>Technical details:</w:t>
-      </w:r>
-    </w:p>
-    <w:p>
-      <w:r>
-        <w:t>Use the bootstrap grid system to align everything, make sure that everything is wrapped in “container” and responsive both on desktop and mobile.</w:t>
-      </w:r>
-    </w:p>
-    <w:p>
-      <w:proofErr w:type="spellStart"/>
-      <w:r>
-        <w:t>Navbar</w:t>
-      </w:r>
-      <w:proofErr w:type="spellEnd"/>
-      <w:r>
-        <w:t xml:space="preserve"> links just link to the ids of the specific parts of the page.</w:t>
-      </w:r>
-    </w:p>
-    <w:p>
-      <w:r>
-        <w:t>Consider using bootstrap carousel again for the portfolio part of the page?</w:t>
-      </w:r>
-    </w:p>
-    <w:p>
-      <w:r>
-        <w:t>Links open a new page, like the CV link</w:t>
-      </w:r>
-    </w:p>
-    <w:p>
-      <w:r>
-        <w:t>The contact page will use a mix of jQuery and whatnot to have AJAX functionality when sending e-mails (do I need a server?)</w:t>
+        <w:t>Methodologies, standards:</w:t>
+      </w:r>
+    </w:p>
+    <w:p>
+      <w:r>
+        <w:t>Responsiveness</w:t>
+      </w:r>
+    </w:p>
+    <w:p>
+      <w:r>
+        <w:t>BEM</w:t>
+      </w:r>
+    </w:p>
+    <w:p>
+      <w:r>
+        <w:t>SEO optimisation</w:t>
+      </w:r>
+    </w:p>
+    <w:p>
+      <w:r>
+        <w:t>W3C compliance</w:t>
       </w:r>
     </w:p>
     <w:sectPr>

</xml_diff>

<commit_message>
README file was causing issues, not needed at the moment.
</commit_message>
<xml_diff>
--- a/FreeCodeCampPortfolioDocument.docx
+++ b/FreeCodeCampPortfolioDocument.docx
@@ -488,43 +488,43 @@
       <w:r>
         <w:t>jQuery</w:t>
       </w:r>
+    </w:p>
+    <w:p>
+      <w:r>
+        <w:t>Git</w:t>
+      </w:r>
+    </w:p>
+    <w:p>
+      <w:r>
+        <w:t>(Atom)</w:t>
+      </w:r>
+      <w:r>
+        <w:t>&gt;Live server, Beautify</w:t>
+      </w:r>
+    </w:p>
+    <w:p>
+      <w:r>
+        <w:t>Node.js</w:t>
+      </w:r>
+    </w:p>
+    <w:p>
+      <w:r>
+        <w:t>Grunt</w:t>
+      </w:r>
+    </w:p>
+    <w:p>
+      <w:r>
+        <w:lastRenderedPageBreak/>
+        <w:t xml:space="preserve">&gt;concat, uglify, </w:t>
+      </w:r>
+      <w:r>
+        <w:t>JSHint, postcss</w:t>
+      </w:r>
       <w:bookmarkStart w:id="0" w:name="_GoBack"/>
       <w:bookmarkEnd w:id="0"/>
     </w:p>
     <w:p>
       <w:r>
-        <w:t>Git</w:t>
-      </w:r>
-    </w:p>
-    <w:p>
-      <w:r>
-        <w:t>(Atom)</w:t>
-      </w:r>
-      <w:r>
-        <w:t>&gt;Live server, Beautify</w:t>
-      </w:r>
-    </w:p>
-    <w:p>
-      <w:r>
-        <w:t>Node.js</w:t>
-      </w:r>
-    </w:p>
-    <w:p>
-      <w:r>
-        <w:t>Grunt</w:t>
-      </w:r>
-    </w:p>
-    <w:p>
-      <w:r>
-        <w:lastRenderedPageBreak/>
-        <w:t>&gt;concat, uglify, Junit, ???</w:t>
-      </w:r>
-      <w:r>
-        <w:t>, Auto prefixer</w:t>
-      </w:r>
-    </w:p>
-    <w:p>
-      <w:r>
         <w:t>Bootstrap 3</w:t>
       </w:r>
     </w:p>
@@ -573,6 +573,9 @@
     <w:p>
       <w:r>
         <w:t>BEM</w:t>
+      </w:r>
+      <w:r>
+        <w:t>(or SMACCS)</w:t>
       </w:r>
     </w:p>
     <w:p>

</xml_diff>